<commit_message>
Adding some information to the Report and Presentation.
</commit_message>
<xml_diff>
--- a/Docs/Report.docx
+++ b/Docs/Report.docx
@@ -687,7 +687,7 @@
           <w:sz w:val="32"/>
           <w:szCs w:val="32"/>
         </w:rPr>
-        <w:t xml:space="preserve"> | NEPTUN</w:t>
+        <w:t xml:space="preserve"> | </w:t>
       </w:r>
       <w:r>
         <w:rPr>
@@ -697,6 +697,16 @@
           <w:sz w:val="32"/>
           <w:szCs w:val="32"/>
         </w:rPr>
+        <w:t>KSG25Z</w:t>
+      </w:r>
+      <w:r>
+        <w:rPr>
+          <w:rFonts w:ascii="72" w:hAnsi="72" w:cs="72"/>
+          <w:b/>
+          <w:bCs/>
+          <w:sz w:val="32"/>
+          <w:szCs w:val="32"/>
+        </w:rPr>
         <w:t>:</w:t>
       </w:r>
     </w:p>
@@ -743,7 +753,102 @@
           <w:sz w:val="28"/>
           <w:szCs w:val="28"/>
         </w:rPr>
-        <w:t>Designed the game’s start and game over screens, and the player’s health bar interface.</w:t>
+        <w:t>Designed the</w:t>
+      </w:r>
+      <w:r>
+        <w:rPr>
+          <w:rFonts w:ascii="72" w:hAnsi="72" w:cs="72"/>
+          <w:sz w:val="28"/>
+          <w:szCs w:val="28"/>
+        </w:rPr>
+        <w:t xml:space="preserve"> opening storyline, game pause, sound settings, and</w:t>
+      </w:r>
+      <w:r>
+        <w:rPr>
+          <w:rFonts w:ascii="72" w:hAnsi="72" w:cs="72"/>
+          <w:sz w:val="28"/>
+          <w:szCs w:val="28"/>
+        </w:rPr>
+        <w:t xml:space="preserve"> game over screens</w:t>
+      </w:r>
+      <w:r>
+        <w:rPr>
+          <w:rFonts w:ascii="72" w:hAnsi="72" w:cs="72"/>
+          <w:sz w:val="28"/>
+          <w:szCs w:val="28"/>
+        </w:rPr>
+        <w:t xml:space="preserve"> which containing buttons which perform different actions, images and labels.</w:t>
+      </w:r>
+    </w:p>
+    <w:p>
+      <w:pPr>
+        <w:pStyle w:val="ListParagraph"/>
+        <w:numPr>
+          <w:ilvl w:val="2"/>
+          <w:numId w:val="2"/>
+        </w:numPr>
+        <w:rPr>
+          <w:rFonts w:ascii="72" w:hAnsi="72" w:cs="72"/>
+          <w:sz w:val="28"/>
+          <w:szCs w:val="28"/>
+        </w:rPr>
+      </w:pPr>
+      <w:r>
+        <w:rPr>
+          <w:rFonts w:ascii="72" w:hAnsi="72" w:cs="72"/>
+          <w:sz w:val="28"/>
+          <w:szCs w:val="28"/>
+        </w:rPr>
+        <w:lastRenderedPageBreak/>
+        <w:t xml:space="preserve">Also designed </w:t>
+      </w:r>
+      <w:r>
+        <w:rPr>
+          <w:rFonts w:ascii="72" w:hAnsi="72" w:cs="72"/>
+          <w:sz w:val="28"/>
+          <w:szCs w:val="28"/>
+        </w:rPr>
+        <w:t>the player’s health bar interface</w:t>
+      </w:r>
+      <w:r>
+        <w:rPr>
+          <w:rFonts w:ascii="72" w:hAnsi="72" w:cs="72"/>
+          <w:sz w:val="28"/>
+          <w:szCs w:val="28"/>
+        </w:rPr>
+        <w:t xml:space="preserve"> on the </w:t>
+      </w:r>
+      <w:r>
+        <w:rPr>
+          <w:rFonts w:ascii="72" w:hAnsi="72" w:cs="72"/>
+          <w:sz w:val="28"/>
+          <w:szCs w:val="28"/>
+        </w:rPr>
+        <w:t xml:space="preserve">player’s </w:t>
+      </w:r>
+      <w:r>
+        <w:rPr>
+          <w:rFonts w:ascii="72" w:hAnsi="72" w:cs="72"/>
+          <w:sz w:val="28"/>
+          <w:szCs w:val="28"/>
+        </w:rPr>
+        <w:t>canvas</w:t>
+      </w:r>
+      <w:r>
+        <w:rPr>
+          <w:rFonts w:ascii="72" w:hAnsi="72" w:cs="72"/>
+          <w:sz w:val="28"/>
+          <w:szCs w:val="28"/>
+        </w:rPr>
+        <w:t xml:space="preserve"> to keep track of the health of the player’s character</w:t>
+      </w:r>
+      <w:r>
+        <w:rPr>
+          <w:rFonts w:ascii="72" w:hAnsi="72" w:cs="72"/>
+          <w:sz w:val="28"/>
+          <w:szCs w:val="28"/>
+        </w:rPr>
+        <w:t>.</w:t>
       </w:r>
     </w:p>
     <w:p>
@@ -789,7 +894,39 @@
           <w:sz w:val="28"/>
           <w:szCs w:val="28"/>
         </w:rPr>
-        <w:t>Curated the game’s soundtrack, incorporating background music and sound effects for various actions like attacks and footsteps.</w:t>
+        <w:t>C</w:t>
+      </w:r>
+      <w:r>
+        <w:rPr>
+          <w:rFonts w:ascii="72" w:hAnsi="72" w:cs="72"/>
+          <w:sz w:val="28"/>
+          <w:szCs w:val="28"/>
+        </w:rPr>
+        <w:t>re</w:t>
+      </w:r>
+      <w:r>
+        <w:rPr>
+          <w:rFonts w:ascii="72" w:hAnsi="72" w:cs="72"/>
+          <w:sz w:val="28"/>
+          <w:szCs w:val="28"/>
+        </w:rPr>
+        <w:t xml:space="preserve">ated the game’s soundtrack, incorporating background music and sound effects for various actions like </w:t>
+      </w:r>
+      <w:r>
+        <w:rPr>
+          <w:rFonts w:ascii="72" w:hAnsi="72" w:cs="72"/>
+          <w:sz w:val="28"/>
+          <w:szCs w:val="28"/>
+        </w:rPr>
+        <w:t>hitting, bow shooting, and Game Over</w:t>
+      </w:r>
+      <w:r>
+        <w:rPr>
+          <w:rFonts w:ascii="72" w:hAnsi="72" w:cs="72"/>
+          <w:sz w:val="28"/>
+          <w:szCs w:val="28"/>
+        </w:rPr>
+        <w:t>.</w:t>
       </w:r>
     </w:p>
     <w:p>
@@ -818,6 +955,76 @@
       <w:pPr>
         <w:pStyle w:val="ListParagraph"/>
         <w:numPr>
+          <w:ilvl w:val="2"/>
+          <w:numId w:val="2"/>
+        </w:numPr>
+        <w:rPr>
+          <w:rFonts w:ascii="72" w:hAnsi="72" w:cs="72"/>
+          <w:sz w:val="28"/>
+          <w:szCs w:val="28"/>
+        </w:rPr>
+      </w:pPr>
+      <w:r>
+        <w:rPr>
+          <w:rFonts w:ascii="72" w:hAnsi="72" w:cs="72"/>
+          <w:sz w:val="28"/>
+          <w:szCs w:val="28"/>
+        </w:rPr>
+        <w:t>Provide</w:t>
+      </w:r>
+      <w:r>
+        <w:rPr>
+          <w:rFonts w:ascii="72" w:hAnsi="72" w:cs="72"/>
+          <w:sz w:val="28"/>
+          <w:szCs w:val="28"/>
+        </w:rPr>
+        <w:t>d</w:t>
+      </w:r>
+      <w:r>
+        <w:rPr>
+          <w:rFonts w:ascii="72" w:hAnsi="72" w:cs="72"/>
+          <w:sz w:val="28"/>
+          <w:szCs w:val="28"/>
+        </w:rPr>
+        <w:t xml:space="preserve"> </w:t>
+      </w:r>
+      <w:r>
+        <w:rPr>
+          <w:rFonts w:ascii="72" w:hAnsi="72" w:cs="72"/>
+          <w:sz w:val="28"/>
+          <w:szCs w:val="28"/>
+        </w:rPr>
+        <w:t>volume</w:t>
+      </w:r>
+      <w:r>
+        <w:rPr>
+          <w:rFonts w:ascii="72" w:hAnsi="72" w:cs="72"/>
+          <w:sz w:val="28"/>
+          <w:szCs w:val="28"/>
+        </w:rPr>
+        <w:t xml:space="preserve"> setting </w:t>
+      </w:r>
+      <w:r>
+        <w:rPr>
+          <w:rFonts w:ascii="72" w:hAnsi="72" w:cs="72"/>
+          <w:sz w:val="28"/>
+          <w:szCs w:val="28"/>
+        </w:rPr>
+        <w:t>where</w:t>
+      </w:r>
+      <w:r>
+        <w:rPr>
+          <w:rFonts w:ascii="72" w:hAnsi="72" w:cs="72"/>
+          <w:sz w:val="28"/>
+          <w:szCs w:val="28"/>
+        </w:rPr>
+        <w:t xml:space="preserve"> the user can adjust the level of the sound for the music and the SFX.</w:t>
+      </w:r>
+    </w:p>
+    <w:p>
+      <w:pPr>
+        <w:pStyle w:val="ListParagraph"/>
+        <w:numPr>
           <w:ilvl w:val="1"/>
           <w:numId w:val="2"/>
         </w:numPr>
@@ -835,7 +1042,6 @@
           <w:szCs w:val="28"/>
           <w:u w:val="single"/>
         </w:rPr>
-        <w:lastRenderedPageBreak/>
         <w:t>NPC Interactions:</w:t>
       </w:r>
     </w:p>
@@ -858,7 +1064,39 @@
           <w:sz w:val="28"/>
           <w:szCs w:val="28"/>
         </w:rPr>
-        <w:t>Implemented features allowing players to interact with non-player characters (NPCs).</w:t>
+        <w:t>Implemented features allowing players to interact with non-player characters (NPCs)</w:t>
+      </w:r>
+      <w:r>
+        <w:rPr>
+          <w:rFonts w:ascii="72" w:hAnsi="72" w:cs="72"/>
+          <w:sz w:val="28"/>
+          <w:szCs w:val="28"/>
+        </w:rPr>
+        <w:t xml:space="preserve"> with dialogues of the conversations between the player and the </w:t>
+      </w:r>
+      <w:r>
+        <w:rPr>
+          <w:rFonts w:ascii="72" w:hAnsi="72" w:cs="72"/>
+          <w:sz w:val="28"/>
+          <w:szCs w:val="28"/>
+        </w:rPr>
+        <w:t>NPC (</w:t>
+      </w:r>
+      <w:r>
+        <w:rPr>
+          <w:rFonts w:ascii="72" w:hAnsi="72" w:cs="72"/>
+          <w:sz w:val="28"/>
+          <w:szCs w:val="28"/>
+        </w:rPr>
+        <w:t>Non-Player Character)</w:t>
+      </w:r>
+      <w:r>
+        <w:rPr>
+          <w:rFonts w:ascii="72" w:hAnsi="72" w:cs="72"/>
+          <w:sz w:val="28"/>
+          <w:szCs w:val="28"/>
+        </w:rPr>
+        <w:t>.</w:t>
       </w:r>
     </w:p>
     <w:p>
@@ -904,7 +1142,23 @@
           <w:sz w:val="28"/>
           <w:szCs w:val="28"/>
         </w:rPr>
-        <w:t>Created cutscenes that enhance the storytelling between levels.</w:t>
+        <w:t>Created cutscenes that enhance the storytelling between levels</w:t>
+      </w:r>
+      <w:r>
+        <w:rPr>
+          <w:rFonts w:ascii="72" w:hAnsi="72" w:cs="72"/>
+          <w:sz w:val="28"/>
+          <w:szCs w:val="28"/>
+        </w:rPr>
+        <w:t xml:space="preserve"> with the images transition and changing dialogues that tell the story of the cutscene</w:t>
+      </w:r>
+      <w:r>
+        <w:rPr>
+          <w:rFonts w:ascii="72" w:hAnsi="72" w:cs="72"/>
+          <w:sz w:val="28"/>
+          <w:szCs w:val="28"/>
+        </w:rPr>
+        <w:t>.</w:t>
       </w:r>
     </w:p>
     <w:p>

</xml_diff>